<commit_message>
pour modifier la couleur du texte
</commit_message>
<xml_diff>
--- a/exemple.docx
+++ b/exemple.docx
@@ -5,8 +5,15 @@
     <w:p>
       <w:pPr>
         <w:pStyle w:val="NormalWeb"/>
-      </w:pPr>
-      <w:r>
+        <w:rPr>
+          <w:color w:val="FF0000"/>
+        </w:rPr>
+      </w:pPr>
+      <w:bookmarkStart w:id="0" w:name="_GoBack"/>
+      <w:r>
+        <w:rPr>
+          <w:color w:val="FF0000"/>
+        </w:rPr>
         <w:t>In summary, the basic wildcard and repetition operators are:</w:t>
       </w:r>
     </w:p>
@@ -17,17 +24,27 @@
           <w:ilvl w:val="0"/>
           <w:numId w:val="1"/>
         </w:numPr>
-      </w:pPr>
-      <w:r>
+        <w:rPr>
+          <w:color w:val="FF0000"/>
+        </w:rPr>
+      </w:pPr>
+      <w:r>
+        <w:rPr>
+          <w:color w:val="FF0000"/>
+        </w:rPr>
         <w:t>period (</w:t>
       </w:r>
       <w:r>
         <w:rPr>
           <w:rStyle w:val="CodeHTML"/>
+          <w:color w:val="FF0000"/>
         </w:rPr>
         <w:t>.</w:t>
       </w:r>
       <w:r>
+        <w:rPr>
+          <w:color w:val="FF0000"/>
+        </w:rPr>
         <w:t>)—wildcard; matches a single character.</w:t>
       </w:r>
     </w:p>
@@ -38,34 +55,54 @@
           <w:ilvl w:val="0"/>
           <w:numId w:val="1"/>
         </w:numPr>
-      </w:pPr>
-      <w:r>
+        <w:rPr>
+          <w:color w:val="FF0000"/>
+        </w:rPr>
+      </w:pPr>
+      <w:r>
+        <w:rPr>
+          <w:color w:val="FF0000"/>
+        </w:rPr>
         <w:t>question mark (</w:t>
       </w:r>
       <w:r>
         <w:rPr>
           <w:rStyle w:val="CodeHTML"/>
+          <w:color w:val="FF0000"/>
         </w:rPr>
         <w:t>\?</w:t>
       </w:r>
       <w:r>
+        <w:rPr>
+          <w:color w:val="FF0000"/>
+        </w:rPr>
         <w:t xml:space="preserve"> </w:t>
       </w:r>
       <w:proofErr w:type="gramStart"/>
       <w:r>
+        <w:rPr>
+          <w:color w:val="FF0000"/>
+        </w:rPr>
         <w:t xml:space="preserve">or </w:t>
       </w:r>
       <w:r>
         <w:rPr>
           <w:rStyle w:val="CodeHTML"/>
+          <w:color w:val="FF0000"/>
         </w:rPr>
         <w:t>?</w:t>
       </w:r>
       <w:r>
+        <w:rPr>
+          <w:color w:val="FF0000"/>
+        </w:rPr>
         <w:t>)—</w:t>
       </w:r>
       <w:proofErr w:type="gramEnd"/>
       <w:r>
+        <w:rPr>
+          <w:color w:val="FF0000"/>
+        </w:rPr>
         <w:t>matches 0 or 1 of the previous character, grouping, or wildcard. (This operator differs depending on whether you are using basic or extended regular expressions.)</w:t>
       </w:r>
     </w:p>
@@ -76,19 +113,29 @@
           <w:ilvl w:val="0"/>
           <w:numId w:val="1"/>
         </w:numPr>
+        <w:rPr>
+          <w:color w:val="FF0000"/>
+        </w:rPr>
       </w:pPr>
       <w:proofErr w:type="gramStart"/>
       <w:r>
+        <w:rPr>
+          <w:color w:val="FF0000"/>
+        </w:rPr>
         <w:t>asterisk(</w:t>
       </w:r>
       <w:proofErr w:type="gramEnd"/>
       <w:r>
         <w:rPr>
           <w:rStyle w:val="CodeHTML"/>
+          <w:color w:val="FF0000"/>
         </w:rPr>
         <w:t>*</w:t>
       </w:r>
       <w:r>
+        <w:rPr>
+          <w:color w:val="FF0000"/>
+        </w:rPr>
         <w:t>)—matches zero or more of the previous character, grouping, or wildcard.</w:t>
       </w:r>
     </w:p>
@@ -99,28 +146,42 @@
           <w:ilvl w:val="0"/>
           <w:numId w:val="1"/>
         </w:numPr>
+        <w:rPr>
+          <w:color w:val="FF0000"/>
+        </w:rPr>
       </w:pPr>
       <w:proofErr w:type="gramStart"/>
       <w:r>
+        <w:rPr>
+          <w:color w:val="FF0000"/>
+        </w:rPr>
         <w:t>plus(</w:t>
       </w:r>
       <w:proofErr w:type="gramEnd"/>
       <w:r>
         <w:rPr>
           <w:rStyle w:val="CodeHTML"/>
+          <w:color w:val="FF0000"/>
         </w:rPr>
         <w:t>\+</w:t>
       </w:r>
       <w:r>
+        <w:rPr>
+          <w:color w:val="FF0000"/>
+        </w:rPr>
         <w:t xml:space="preserve"> or </w:t>
       </w:r>
       <w:r>
         <w:rPr>
           <w:rStyle w:val="CodeHTML"/>
+          <w:color w:val="FF0000"/>
         </w:rPr>
         <w:t>+</w:t>
       </w:r>
       <w:r>
+        <w:rPr>
+          <w:color w:val="FF0000"/>
+        </w:rPr>
         <w:t>)—matches one or more of the previous character, grouping, or wildcard. (This operator differs depending on whether you are using basic or extended regular expressions.</w:t>
       </w:r>
     </w:p>
@@ -132,6 +193,7 @@
           <w:rFonts w:ascii="Times New Roman" w:eastAsia="Times New Roman" w:hAnsi="Times New Roman" w:cs="Times New Roman"/>
           <w:b/>
           <w:bCs/>
+          <w:color w:val="FF0000"/>
           <w:sz w:val="27"/>
           <w:szCs w:val="27"/>
         </w:rPr>
@@ -141,6 +203,7 @@
           <w:rFonts w:ascii="Times New Roman" w:eastAsia="Times New Roman" w:hAnsi="Times New Roman" w:cs="Times New Roman"/>
           <w:b/>
           <w:bCs/>
+          <w:color w:val="FF0000"/>
           <w:sz w:val="27"/>
           <w:szCs w:val="27"/>
         </w:rPr>
@@ -152,15 +215,17 @@
         <w:spacing w:before="100" w:beforeAutospacing="1" w:after="100" w:afterAutospacing="1" w:line="240" w:lineRule="auto"/>
         <w:rPr>
           <w:rFonts w:ascii="Times New Roman" w:eastAsia="Times New Roman" w:hAnsi="Times New Roman" w:cs="Times New Roman"/>
-          <w:sz w:val="24"/>
-          <w:szCs w:val="24"/>
-        </w:rPr>
-      </w:pPr>
-      <w:bookmarkStart w:id="0" w:name="//apple_ref/doc/uid/TP40004268-CH238-Don"/>
-      <w:bookmarkEnd w:id="0"/>
-      <w:r>
-        <w:rPr>
-          <w:rFonts w:ascii="Times New Roman" w:eastAsia="Times New Roman" w:hAnsi="Times New Roman" w:cs="Times New Roman"/>
+          <w:color w:val="FF0000"/>
+          <w:sz w:val="24"/>
+          <w:szCs w:val="24"/>
+        </w:rPr>
+      </w:pPr>
+      <w:bookmarkStart w:id="1" w:name="//apple_ref/doc/uid/TP40004268-CH238-Don"/>
+      <w:bookmarkEnd w:id="1"/>
+      <w:r>
+        <w:rPr>
+          <w:rFonts w:ascii="Times New Roman" w:eastAsia="Times New Roman" w:hAnsi="Times New Roman" w:cs="Times New Roman"/>
+          <w:color w:val="FF0000"/>
           <w:sz w:val="24"/>
           <w:szCs w:val="24"/>
         </w:rPr>
@@ -176,6 +241,7 @@
         <w:spacing w:before="100" w:beforeAutospacing="1" w:after="100" w:afterAutospacing="1" w:line="240" w:lineRule="auto"/>
         <w:rPr>
           <w:rFonts w:ascii="Times New Roman" w:eastAsia="Times New Roman" w:hAnsi="Times New Roman" w:cs="Times New Roman"/>
+          <w:color w:val="FF0000"/>
           <w:sz w:val="24"/>
           <w:szCs w:val="24"/>
         </w:rPr>
@@ -184,6 +250,7 @@
       <w:r>
         <w:rPr>
           <w:rFonts w:ascii="Courier New" w:eastAsia="Times New Roman" w:hAnsi="Courier New" w:cs="Courier New"/>
+          <w:color w:val="FF0000"/>
           <w:sz w:val="20"/>
           <w:szCs w:val="20"/>
         </w:rPr>
@@ -193,6 +260,7 @@
       <w:r>
         <w:rPr>
           <w:rFonts w:ascii="Courier New" w:eastAsia="Times New Roman" w:hAnsi="Courier New" w:cs="Courier New"/>
+          <w:color w:val="FF0000"/>
           <w:sz w:val="20"/>
           <w:szCs w:val="20"/>
         </w:rPr>
@@ -203,6 +271,7 @@
       <w:r>
         <w:rPr>
           <w:rFonts w:ascii="Courier New" w:eastAsia="Times New Roman" w:hAnsi="Courier New" w:cs="Courier New"/>
+          <w:color w:val="FF0000"/>
           <w:sz w:val="20"/>
           <w:szCs w:val="20"/>
         </w:rPr>
@@ -211,6 +280,7 @@
       <w:r>
         <w:rPr>
           <w:rFonts w:ascii="Times New Roman" w:eastAsia="Times New Roman" w:hAnsi="Times New Roman" w:cs="Times New Roman"/>
+          <w:color w:val="FF0000"/>
           <w:sz w:val="24"/>
           <w:szCs w:val="24"/>
         </w:rPr>
@@ -226,6 +296,7 @@
         <w:spacing w:before="100" w:beforeAutospacing="1" w:after="100" w:afterAutospacing="1" w:line="240" w:lineRule="auto"/>
         <w:rPr>
           <w:rFonts w:ascii="Times New Roman" w:eastAsia="Times New Roman" w:hAnsi="Times New Roman" w:cs="Times New Roman"/>
+          <w:color w:val="FF0000"/>
           <w:sz w:val="24"/>
           <w:szCs w:val="24"/>
         </w:rPr>
@@ -234,6 +305,7 @@
       <w:r>
         <w:rPr>
           <w:rFonts w:ascii="Courier New" w:eastAsia="Times New Roman" w:hAnsi="Courier New" w:cs="Courier New"/>
+          <w:color w:val="FF0000"/>
           <w:sz w:val="20"/>
           <w:szCs w:val="20"/>
         </w:rPr>
@@ -243,6 +315,7 @@
       <w:r>
         <w:rPr>
           <w:rFonts w:ascii="Courier New" w:eastAsia="Times New Roman" w:hAnsi="Courier New" w:cs="Courier New"/>
+          <w:color w:val="FF0000"/>
           <w:sz w:val="20"/>
           <w:szCs w:val="20"/>
         </w:rPr>
@@ -251,6 +324,7 @@
       <w:r>
         <w:rPr>
           <w:rFonts w:ascii="Times New Roman" w:eastAsia="Times New Roman" w:hAnsi="Times New Roman" w:cs="Times New Roman"/>
+          <w:color w:val="FF0000"/>
           <w:sz w:val="24"/>
           <w:szCs w:val="24"/>
         </w:rPr>
@@ -266,6 +340,7 @@
         <w:spacing w:before="100" w:beforeAutospacing="1" w:after="100" w:afterAutospacing="1" w:line="240" w:lineRule="auto"/>
         <w:rPr>
           <w:rFonts w:ascii="Times New Roman" w:eastAsia="Times New Roman" w:hAnsi="Times New Roman" w:cs="Times New Roman"/>
+          <w:color w:val="FF0000"/>
           <w:sz w:val="24"/>
           <w:szCs w:val="24"/>
         </w:rPr>
@@ -274,6 +349,7 @@
       <w:r>
         <w:rPr>
           <w:rFonts w:ascii="Courier New" w:eastAsia="Times New Roman" w:hAnsi="Courier New" w:cs="Courier New"/>
+          <w:color w:val="FF0000"/>
           <w:sz w:val="20"/>
           <w:szCs w:val="20"/>
         </w:rPr>
@@ -283,6 +359,7 @@
       <w:r>
         <w:rPr>
           <w:rFonts w:ascii="Courier New" w:eastAsia="Times New Roman" w:hAnsi="Courier New" w:cs="Courier New"/>
+          <w:color w:val="FF0000"/>
           <w:sz w:val="20"/>
           <w:szCs w:val="20"/>
         </w:rPr>
@@ -291,6 +368,7 @@
       <w:r>
         <w:rPr>
           <w:rFonts w:ascii="Times New Roman" w:eastAsia="Times New Roman" w:hAnsi="Times New Roman" w:cs="Times New Roman"/>
+          <w:color w:val="FF0000"/>
           <w:sz w:val="24"/>
           <w:szCs w:val="24"/>
         </w:rPr>
@@ -306,6 +384,7 @@
         <w:spacing w:before="100" w:beforeAutospacing="1" w:after="100" w:afterAutospacing="1" w:line="240" w:lineRule="auto"/>
         <w:rPr>
           <w:rFonts w:ascii="Times New Roman" w:eastAsia="Times New Roman" w:hAnsi="Times New Roman" w:cs="Times New Roman"/>
+          <w:color w:val="FF0000"/>
           <w:sz w:val="24"/>
           <w:szCs w:val="24"/>
         </w:rPr>
@@ -314,6 +393,7 @@
       <w:r>
         <w:rPr>
           <w:rFonts w:ascii="Courier New" w:eastAsia="Times New Roman" w:hAnsi="Courier New" w:cs="Courier New"/>
+          <w:color w:val="FF0000"/>
           <w:sz w:val="20"/>
           <w:szCs w:val="20"/>
         </w:rPr>
@@ -323,6 +403,7 @@
       <w:r>
         <w:rPr>
           <w:rFonts w:ascii="Courier New" w:eastAsia="Times New Roman" w:hAnsi="Courier New" w:cs="Courier New"/>
+          <w:color w:val="FF0000"/>
           <w:sz w:val="20"/>
           <w:szCs w:val="20"/>
         </w:rPr>
@@ -333,6 +414,7 @@
       <w:r>
         <w:rPr>
           <w:rFonts w:ascii="Courier New" w:eastAsia="Times New Roman" w:hAnsi="Courier New" w:cs="Courier New"/>
+          <w:color w:val="FF0000"/>
           <w:sz w:val="20"/>
           <w:szCs w:val="20"/>
         </w:rPr>
@@ -341,6 +423,7 @@
       <w:r>
         <w:rPr>
           <w:rFonts w:ascii="Times New Roman" w:eastAsia="Times New Roman" w:hAnsi="Times New Roman" w:cs="Times New Roman"/>
+          <w:color w:val="FF0000"/>
           <w:sz w:val="24"/>
           <w:szCs w:val="24"/>
         </w:rPr>
@@ -356,6 +439,7 @@
         <w:spacing w:before="100" w:beforeAutospacing="1" w:after="100" w:afterAutospacing="1" w:line="240" w:lineRule="auto"/>
         <w:rPr>
           <w:rFonts w:ascii="Times New Roman" w:eastAsia="Times New Roman" w:hAnsi="Times New Roman" w:cs="Times New Roman"/>
+          <w:color w:val="FF0000"/>
           <w:sz w:val="24"/>
           <w:szCs w:val="24"/>
         </w:rPr>
@@ -364,6 +448,7 @@
       <w:r>
         <w:rPr>
           <w:rFonts w:ascii="Courier New" w:eastAsia="Times New Roman" w:hAnsi="Courier New" w:cs="Courier New"/>
+          <w:color w:val="FF0000"/>
           <w:sz w:val="20"/>
           <w:szCs w:val="20"/>
         </w:rPr>
@@ -373,6 +458,7 @@
       <w:r>
         <w:rPr>
           <w:rFonts w:ascii="Courier New" w:eastAsia="Times New Roman" w:hAnsi="Courier New" w:cs="Courier New"/>
+          <w:color w:val="FF0000"/>
           <w:sz w:val="20"/>
           <w:szCs w:val="20"/>
         </w:rPr>
@@ -381,6 +467,7 @@
       <w:r>
         <w:rPr>
           <w:rFonts w:ascii="Times New Roman" w:eastAsia="Times New Roman" w:hAnsi="Times New Roman" w:cs="Times New Roman"/>
+          <w:color w:val="FF0000"/>
           <w:sz w:val="24"/>
           <w:szCs w:val="24"/>
         </w:rPr>
@@ -396,6 +483,7 @@
         <w:spacing w:before="100" w:beforeAutospacing="1" w:after="100" w:afterAutospacing="1" w:line="240" w:lineRule="auto"/>
         <w:rPr>
           <w:rFonts w:ascii="Times New Roman" w:eastAsia="Times New Roman" w:hAnsi="Times New Roman" w:cs="Times New Roman"/>
+          <w:color w:val="FF0000"/>
           <w:sz w:val="24"/>
           <w:szCs w:val="24"/>
         </w:rPr>
@@ -404,6 +492,7 @@
       <w:r>
         <w:rPr>
           <w:rFonts w:ascii="Courier New" w:eastAsia="Times New Roman" w:hAnsi="Courier New" w:cs="Courier New"/>
+          <w:color w:val="FF0000"/>
           <w:sz w:val="20"/>
           <w:szCs w:val="20"/>
         </w:rPr>
@@ -413,6 +502,7 @@
       <w:r>
         <w:rPr>
           <w:rFonts w:ascii="Courier New" w:eastAsia="Times New Roman" w:hAnsi="Courier New" w:cs="Courier New"/>
+          <w:color w:val="FF0000"/>
           <w:sz w:val="20"/>
           <w:szCs w:val="20"/>
         </w:rPr>
@@ -421,6 +511,7 @@
       <w:r>
         <w:rPr>
           <w:rFonts w:ascii="Times New Roman" w:eastAsia="Times New Roman" w:hAnsi="Times New Roman" w:cs="Times New Roman"/>
+          <w:color w:val="FF0000"/>
           <w:sz w:val="24"/>
           <w:szCs w:val="24"/>
         </w:rPr>
@@ -436,6 +527,7 @@
         <w:spacing w:before="100" w:beforeAutospacing="1" w:after="100" w:afterAutospacing="1" w:line="240" w:lineRule="auto"/>
         <w:rPr>
           <w:rFonts w:ascii="Times New Roman" w:eastAsia="Times New Roman" w:hAnsi="Times New Roman" w:cs="Times New Roman"/>
+          <w:color w:val="FF0000"/>
           <w:sz w:val="24"/>
           <w:szCs w:val="24"/>
         </w:rPr>
@@ -444,6 +536,7 @@
       <w:r>
         <w:rPr>
           <w:rFonts w:ascii="Courier New" w:eastAsia="Times New Roman" w:hAnsi="Courier New" w:cs="Courier New"/>
+          <w:color w:val="FF0000"/>
           <w:sz w:val="20"/>
           <w:szCs w:val="20"/>
         </w:rPr>
@@ -453,6 +546,7 @@
       <w:r>
         <w:rPr>
           <w:rFonts w:ascii="Courier New" w:eastAsia="Times New Roman" w:hAnsi="Courier New" w:cs="Courier New"/>
+          <w:color w:val="FF0000"/>
           <w:sz w:val="20"/>
           <w:szCs w:val="20"/>
         </w:rPr>
@@ -461,6 +555,7 @@
       <w:r>
         <w:rPr>
           <w:rFonts w:ascii="Times New Roman" w:eastAsia="Times New Roman" w:hAnsi="Times New Roman" w:cs="Times New Roman"/>
+          <w:color w:val="FF0000"/>
           <w:sz w:val="24"/>
           <w:szCs w:val="24"/>
         </w:rPr>
@@ -476,13 +571,15 @@
         <w:spacing w:before="100" w:beforeAutospacing="1" w:after="100" w:afterAutospacing="1" w:line="240" w:lineRule="auto"/>
         <w:rPr>
           <w:rFonts w:ascii="Times New Roman" w:eastAsia="Times New Roman" w:hAnsi="Times New Roman" w:cs="Times New Roman"/>
-          <w:sz w:val="24"/>
-          <w:szCs w:val="24"/>
-        </w:rPr>
-      </w:pPr>
-      <w:r>
-        <w:rPr>
-          <w:rFonts w:ascii="Courier New" w:eastAsia="Times New Roman" w:hAnsi="Courier New" w:cs="Courier New"/>
+          <w:color w:val="FF0000"/>
+          <w:sz w:val="24"/>
+          <w:szCs w:val="24"/>
+        </w:rPr>
+      </w:pPr>
+      <w:r>
+        <w:rPr>
+          <w:rFonts w:ascii="Courier New" w:eastAsia="Times New Roman" w:hAnsi="Courier New" w:cs="Courier New"/>
+          <w:color w:val="FF0000"/>
           <w:sz w:val="20"/>
           <w:szCs w:val="20"/>
         </w:rPr>
@@ -491,6 +588,7 @@
       <w:r>
         <w:rPr>
           <w:rFonts w:ascii="Times New Roman" w:eastAsia="Times New Roman" w:hAnsi="Times New Roman" w:cs="Times New Roman"/>
+          <w:color w:val="FF0000"/>
           <w:sz w:val="24"/>
           <w:szCs w:val="24"/>
         </w:rPr>
@@ -500,6 +598,7 @@
       <w:r>
         <w:rPr>
           <w:rFonts w:ascii="Courier New" w:eastAsia="Times New Roman" w:hAnsi="Courier New" w:cs="Courier New"/>
+          <w:color w:val="FF0000"/>
           <w:sz w:val="20"/>
           <w:szCs w:val="20"/>
         </w:rPr>
@@ -509,6 +608,7 @@
       <w:r>
         <w:rPr>
           <w:rFonts w:ascii="Courier New" w:eastAsia="Times New Roman" w:hAnsi="Courier New" w:cs="Courier New"/>
+          <w:color w:val="FF0000"/>
           <w:sz w:val="20"/>
           <w:szCs w:val="20"/>
         </w:rPr>
@@ -519,6 +619,7 @@
       <w:r>
         <w:rPr>
           <w:rFonts w:ascii="Courier New" w:eastAsia="Times New Roman" w:hAnsi="Courier New" w:cs="Courier New"/>
+          <w:color w:val="FF0000"/>
           <w:sz w:val="20"/>
           <w:szCs w:val="20"/>
         </w:rPr>
@@ -527,6 +628,7 @@
       <w:r>
         <w:rPr>
           <w:rFonts w:ascii="Times New Roman" w:eastAsia="Times New Roman" w:hAnsi="Times New Roman" w:cs="Times New Roman"/>
+          <w:color w:val="FF0000"/>
           <w:sz w:val="24"/>
           <w:szCs w:val="24"/>
         </w:rPr>
@@ -535,6 +637,7 @@
       <w:r>
         <w:rPr>
           <w:rFonts w:ascii="Courier New" w:eastAsia="Times New Roman" w:hAnsi="Courier New" w:cs="Courier New"/>
+          <w:color w:val="FF0000"/>
           <w:sz w:val="20"/>
           <w:szCs w:val="20"/>
         </w:rPr>
@@ -543,6 +646,7 @@
       <w:r>
         <w:rPr>
           <w:rFonts w:ascii="Times New Roman" w:eastAsia="Times New Roman" w:hAnsi="Times New Roman" w:cs="Times New Roman"/>
+          <w:color w:val="FF0000"/>
           <w:sz w:val="24"/>
           <w:szCs w:val="24"/>
         </w:rPr>
@@ -551,6 +655,7 @@
       <w:r>
         <w:rPr>
           <w:rFonts w:ascii="Courier New" w:eastAsia="Times New Roman" w:hAnsi="Courier New" w:cs="Courier New"/>
+          <w:color w:val="FF0000"/>
           <w:sz w:val="20"/>
           <w:szCs w:val="20"/>
         </w:rPr>
@@ -559,6 +664,7 @@
       <w:r>
         <w:rPr>
           <w:rFonts w:ascii="Times New Roman" w:eastAsia="Times New Roman" w:hAnsi="Times New Roman" w:cs="Times New Roman"/>
+          <w:color w:val="FF0000"/>
           <w:sz w:val="24"/>
           <w:szCs w:val="24"/>
         </w:rPr>
@@ -574,6 +680,7 @@
         <w:spacing w:before="100" w:beforeAutospacing="1" w:after="100" w:afterAutospacing="1" w:line="240" w:lineRule="auto"/>
         <w:rPr>
           <w:rFonts w:ascii="Times New Roman" w:eastAsia="Times New Roman" w:hAnsi="Times New Roman" w:cs="Times New Roman"/>
+          <w:color w:val="FF0000"/>
           <w:sz w:val="24"/>
           <w:szCs w:val="24"/>
         </w:rPr>
@@ -582,6 +689,7 @@
       <w:r>
         <w:rPr>
           <w:rFonts w:ascii="Courier New" w:eastAsia="Times New Roman" w:hAnsi="Courier New" w:cs="Courier New"/>
+          <w:color w:val="FF0000"/>
           <w:sz w:val="20"/>
           <w:szCs w:val="20"/>
         </w:rPr>
@@ -591,6 +699,7 @@
       <w:r>
         <w:rPr>
           <w:rFonts w:ascii="Courier New" w:eastAsia="Times New Roman" w:hAnsi="Courier New" w:cs="Courier New"/>
+          <w:color w:val="FF0000"/>
           <w:sz w:val="20"/>
           <w:szCs w:val="20"/>
         </w:rPr>
@@ -601,6 +710,7 @@
       <w:r>
         <w:rPr>
           <w:rFonts w:ascii="Courier New" w:eastAsia="Times New Roman" w:hAnsi="Courier New" w:cs="Courier New"/>
+          <w:color w:val="FF0000"/>
           <w:sz w:val="20"/>
           <w:szCs w:val="20"/>
         </w:rPr>
@@ -609,6 +719,7 @@
       <w:r>
         <w:rPr>
           <w:rFonts w:ascii="Times New Roman" w:eastAsia="Times New Roman" w:hAnsi="Times New Roman" w:cs="Times New Roman"/>
+          <w:color w:val="FF0000"/>
           <w:sz w:val="24"/>
           <w:szCs w:val="24"/>
         </w:rPr>
@@ -624,6 +735,7 @@
         <w:spacing w:before="100" w:beforeAutospacing="1" w:after="100" w:afterAutospacing="1" w:line="240" w:lineRule="auto"/>
         <w:rPr>
           <w:rFonts w:ascii="Times New Roman" w:eastAsia="Times New Roman" w:hAnsi="Times New Roman" w:cs="Times New Roman"/>
+          <w:color w:val="FF0000"/>
           <w:sz w:val="24"/>
           <w:szCs w:val="24"/>
         </w:rPr>
@@ -632,6 +744,7 @@
       <w:r>
         <w:rPr>
           <w:rFonts w:ascii="Courier New" w:eastAsia="Times New Roman" w:hAnsi="Courier New" w:cs="Courier New"/>
+          <w:color w:val="FF0000"/>
           <w:sz w:val="20"/>
           <w:szCs w:val="20"/>
         </w:rPr>
@@ -641,6 +754,7 @@
       <w:r>
         <w:rPr>
           <w:rFonts w:ascii="Courier New" w:eastAsia="Times New Roman" w:hAnsi="Courier New" w:cs="Courier New"/>
+          <w:color w:val="FF0000"/>
           <w:sz w:val="20"/>
           <w:szCs w:val="20"/>
         </w:rPr>
@@ -649,6 +763,7 @@
       <w:r>
         <w:rPr>
           <w:rFonts w:ascii="Times New Roman" w:eastAsia="Times New Roman" w:hAnsi="Times New Roman" w:cs="Times New Roman"/>
+          <w:color w:val="FF0000"/>
           <w:sz w:val="24"/>
           <w:szCs w:val="24"/>
         </w:rPr>
@@ -664,6 +779,7 @@
         <w:spacing w:before="100" w:beforeAutospacing="1" w:after="100" w:afterAutospacing="1" w:line="240" w:lineRule="auto"/>
         <w:rPr>
           <w:rFonts w:ascii="Times New Roman" w:eastAsia="Times New Roman" w:hAnsi="Times New Roman" w:cs="Times New Roman"/>
+          <w:color w:val="FF0000"/>
           <w:sz w:val="24"/>
           <w:szCs w:val="24"/>
         </w:rPr>
@@ -672,6 +788,7 @@
       <w:r>
         <w:rPr>
           <w:rFonts w:ascii="Courier New" w:eastAsia="Times New Roman" w:hAnsi="Courier New" w:cs="Courier New"/>
+          <w:color w:val="FF0000"/>
           <w:sz w:val="20"/>
           <w:szCs w:val="20"/>
         </w:rPr>
@@ -681,6 +798,7 @@
       <w:r>
         <w:rPr>
           <w:rFonts w:ascii="Courier New" w:eastAsia="Times New Roman" w:hAnsi="Courier New" w:cs="Courier New"/>
+          <w:color w:val="FF0000"/>
           <w:sz w:val="20"/>
           <w:szCs w:val="20"/>
         </w:rPr>
@@ -689,6 +807,7 @@
       <w:r>
         <w:rPr>
           <w:rFonts w:ascii="Times New Roman" w:eastAsia="Times New Roman" w:hAnsi="Times New Roman" w:cs="Times New Roman"/>
+          <w:color w:val="FF0000"/>
           <w:sz w:val="24"/>
           <w:szCs w:val="24"/>
         </w:rPr>
@@ -704,6 +823,7 @@
         <w:spacing w:before="100" w:beforeAutospacing="1" w:after="100" w:afterAutospacing="1" w:line="240" w:lineRule="auto"/>
         <w:rPr>
           <w:rFonts w:ascii="Times New Roman" w:eastAsia="Times New Roman" w:hAnsi="Times New Roman" w:cs="Times New Roman"/>
+          <w:color w:val="FF0000"/>
           <w:sz w:val="24"/>
           <w:szCs w:val="24"/>
         </w:rPr>
@@ -712,6 +832,7 @@
       <w:r>
         <w:rPr>
           <w:rFonts w:ascii="Courier New" w:eastAsia="Times New Roman" w:hAnsi="Courier New" w:cs="Courier New"/>
+          <w:color w:val="FF0000"/>
           <w:sz w:val="20"/>
           <w:szCs w:val="20"/>
         </w:rPr>
@@ -721,6 +842,7 @@
       <w:r>
         <w:rPr>
           <w:rFonts w:ascii="Courier New" w:eastAsia="Times New Roman" w:hAnsi="Courier New" w:cs="Courier New"/>
+          <w:color w:val="FF0000"/>
           <w:sz w:val="20"/>
           <w:szCs w:val="20"/>
         </w:rPr>
@@ -731,6 +853,7 @@
       <w:r>
         <w:rPr>
           <w:rFonts w:ascii="Courier New" w:eastAsia="Times New Roman" w:hAnsi="Courier New" w:cs="Courier New"/>
+          <w:color w:val="FF0000"/>
           <w:sz w:val="20"/>
           <w:szCs w:val="20"/>
         </w:rPr>
@@ -739,6 +862,7 @@
       <w:r>
         <w:rPr>
           <w:rFonts w:ascii="Times New Roman" w:eastAsia="Times New Roman" w:hAnsi="Times New Roman" w:cs="Times New Roman"/>
+          <w:color w:val="FF0000"/>
           <w:sz w:val="24"/>
           <w:szCs w:val="24"/>
         </w:rPr>
@@ -748,8 +872,14 @@
     <w:p>
       <w:pPr>
         <w:pStyle w:val="NormalWeb"/>
-      </w:pPr>
-      <w:r>
+        <w:rPr>
+          <w:color w:val="FF0000"/>
+        </w:rPr>
+      </w:pPr>
+      <w:r>
+        <w:rPr>
+          <w:color w:val="FF0000"/>
+        </w:rPr>
         <w:t>The basic modifiers are:</w:t>
       </w:r>
     </w:p>
@@ -760,14 +890,21 @@
           <w:ilvl w:val="0"/>
           <w:numId w:val="3"/>
         </w:numPr>
+        <w:rPr>
+          <w:color w:val="FF0000"/>
+        </w:rPr>
       </w:pPr>
       <w:r>
         <w:rPr>
           <w:rStyle w:val="CodeHTML"/>
+          <w:color w:val="FF0000"/>
         </w:rPr>
         <w:t>/g</w:t>
       </w:r>
       <w:r>
+        <w:rPr>
+          <w:color w:val="FF0000"/>
+        </w:rPr>
         <w:t>—replace globally. Without this flag, a substitution command replaces only the first matching occurrence per line. With this flag, a substitution command also replaces subsequent matches.</w:t>
       </w:r>
     </w:p>
@@ -778,10 +915,14 @@
           <w:ilvl w:val="0"/>
           <w:numId w:val="3"/>
         </w:numPr>
+        <w:rPr>
+          <w:color w:val="FF0000"/>
+        </w:rPr>
       </w:pPr>
       <w:r>
         <w:rPr>
           <w:rStyle w:val="CodeHTML"/>
+          <w:color w:val="FF0000"/>
         </w:rPr>
         <w:t>/</w:t>
       </w:r>
@@ -789,17 +930,22 @@
       <w:r>
         <w:rPr>
           <w:rStyle w:val="CodeHTML"/>
+          <w:color w:val="FF0000"/>
         </w:rPr>
         <w:t>i</w:t>
       </w:r>
       <w:proofErr w:type="spellEnd"/>
       <w:r>
+        <w:rPr>
+          <w:color w:val="FF0000"/>
+        </w:rPr>
         <w:t xml:space="preserve">—use case insensitive matching (Perl extension; equivalent to </w:t>
       </w:r>
       <w:proofErr w:type="spellStart"/>
       <w:r>
         <w:rPr>
           <w:rStyle w:val="CodeHTML"/>
+          <w:color w:val="FF0000"/>
         </w:rPr>
         <w:t>grep</w:t>
       </w:r>
@@ -807,6 +953,7 @@
       <w:r>
         <w:rPr>
           <w:rStyle w:val="CodeHTML"/>
+          <w:color w:val="FF0000"/>
         </w:rPr>
         <w:t xml:space="preserve"> -</w:t>
       </w:r>
@@ -814,11 +961,15 @@
       <w:r>
         <w:rPr>
           <w:rStyle w:val="CodeHTML"/>
+          <w:color w:val="FF0000"/>
         </w:rPr>
         <w:t>i</w:t>
       </w:r>
       <w:proofErr w:type="spellEnd"/>
       <w:r>
+        <w:rPr>
+          <w:color w:val="FF0000"/>
+        </w:rPr>
         <w:t>).</w:t>
       </w:r>
     </w:p>
@@ -829,49 +980,74 @@
           <w:ilvl w:val="0"/>
           <w:numId w:val="3"/>
         </w:numPr>
+        <w:rPr>
+          <w:color w:val="FF0000"/>
+        </w:rPr>
       </w:pPr>
       <w:r>
         <w:rPr>
           <w:rStyle w:val="CodeHTML"/>
+          <w:color w:val="FF0000"/>
         </w:rPr>
         <w:t>/m</w:t>
       </w:r>
       <w:r>
+        <w:rPr>
+          <w:color w:val="FF0000"/>
+        </w:rPr>
         <w:t xml:space="preserve">—multiline matching (Perl extension). the </w:t>
       </w:r>
       <w:r>
         <w:rPr>
           <w:rStyle w:val="CodeHTML"/>
+          <w:color w:val="FF0000"/>
         </w:rPr>
         <w:t>$</w:t>
       </w:r>
       <w:r>
+        <w:rPr>
+          <w:color w:val="FF0000"/>
+        </w:rPr>
         <w:t xml:space="preserve"> and </w:t>
       </w:r>
       <w:r>
         <w:rPr>
           <w:rStyle w:val="CodeHTML"/>
+          <w:color w:val="FF0000"/>
         </w:rPr>
         <w:t>^</w:t>
       </w:r>
       <w:r>
+        <w:rPr>
+          <w:color w:val="FF0000"/>
+        </w:rPr>
         <w:t xml:space="preserve"> anchors should match at newline boundaries in addition to matching at the beginning </w:t>
       </w:r>
       <w:proofErr w:type="spellStart"/>
       <w:r>
+        <w:rPr>
+          <w:color w:val="FF0000"/>
+        </w:rPr>
         <w:t>an</w:t>
       </w:r>
       <w:proofErr w:type="spellEnd"/>
       <w:r>
+        <w:rPr>
+          <w:color w:val="FF0000"/>
+        </w:rPr>
         <w:t xml:space="preserve"> end of the string as a whole. The dot (</w:t>
       </w:r>
       <w:r>
         <w:rPr>
           <w:rStyle w:val="CodeHTML"/>
+          <w:color w:val="FF0000"/>
         </w:rPr>
         <w:t>.</w:t>
       </w:r>
       <w:r>
+        <w:rPr>
+          <w:color w:val="FF0000"/>
+        </w:rPr>
         <w:t>) does not match newline characters.</w:t>
       </w:r>
     </w:p>
@@ -882,14 +1058,21 @@
           <w:ilvl w:val="0"/>
           <w:numId w:val="3"/>
         </w:numPr>
+        <w:rPr>
+          <w:color w:val="FF0000"/>
+        </w:rPr>
       </w:pPr>
       <w:r>
         <w:rPr>
           <w:rStyle w:val="CodeHTML"/>
+          <w:color w:val="FF0000"/>
         </w:rPr>
         <w:t>/o</w:t>
       </w:r>
       <w:r>
+        <w:rPr>
+          <w:color w:val="FF0000"/>
+        </w:rPr>
         <w:t xml:space="preserve">—compile once (Perl extension). In Perl, if a regular expression includes a variable as part of the pattern, the regular expression engine must recompile the expression every time it is used because the variable contents might have changed. </w:t>
       </w:r>
     </w:p>
@@ -897,18 +1080,28 @@
       <w:pPr>
         <w:pStyle w:val="NormalWeb"/>
         <w:ind w:left="720"/>
-      </w:pPr>
-      <w:r>
+        <w:rPr>
+          <w:color w:val="FF0000"/>
+        </w:rPr>
+      </w:pPr>
+      <w:r>
+        <w:rPr>
+          <w:color w:val="FF0000"/>
+        </w:rPr>
         <w:lastRenderedPageBreak/>
         <w:t xml:space="preserve">If you know that the contents will not change after they are set the first time, the </w:t>
       </w:r>
       <w:r>
         <w:rPr>
           <w:rStyle w:val="CodeHTML"/>
+          <w:color w:val="FF0000"/>
         </w:rPr>
         <w:t>/o</w:t>
       </w:r>
       <w:r>
+        <w:rPr>
+          <w:color w:val="FF0000"/>
+        </w:rPr>
         <w:t xml:space="preserve"> flag disables recompilation of the expression. For regular expressions that do not contain variables, this switch has no effect.</w:t>
       </w:r>
     </w:p>
@@ -919,50 +1112,73 @@
           <w:ilvl w:val="0"/>
           <w:numId w:val="3"/>
         </w:numPr>
+        <w:rPr>
+          <w:color w:val="FF0000"/>
+        </w:rPr>
       </w:pPr>
       <w:r>
         <w:rPr>
           <w:rStyle w:val="CodeHTML"/>
+          <w:color w:val="FF0000"/>
         </w:rPr>
         <w:t>/s</w:t>
       </w:r>
       <w:r>
+        <w:rPr>
+          <w:color w:val="FF0000"/>
+        </w:rPr>
         <w:t xml:space="preserve">—single-line matching (Perl extension). The </w:t>
       </w:r>
       <w:r>
         <w:rPr>
           <w:rStyle w:val="CodeHTML"/>
+          <w:color w:val="FF0000"/>
         </w:rPr>
         <w:t>$</w:t>
       </w:r>
       <w:r>
+        <w:rPr>
+          <w:color w:val="FF0000"/>
+        </w:rPr>
         <w:t xml:space="preserve"> and </w:t>
       </w:r>
       <w:r>
         <w:rPr>
           <w:rStyle w:val="CodeHTML"/>
+          <w:color w:val="FF0000"/>
         </w:rPr>
         <w:t>^</w:t>
       </w:r>
       <w:r>
+        <w:rPr>
+          <w:color w:val="FF0000"/>
+        </w:rPr>
         <w:t xml:space="preserve"> anchors should </w:t>
       </w:r>
       <w:r>
         <w:rPr>
           <w:rStyle w:val="Accentuation"/>
+          <w:color w:val="FF0000"/>
         </w:rPr>
         <w:t>not</w:t>
       </w:r>
       <w:r>
+        <w:rPr>
+          <w:color w:val="FF0000"/>
+        </w:rPr>
         <w:t xml:space="preserve"> match at newline boundaries. With this modifier, they only match at the very beginning and end of the string as a whole. The dot (</w:t>
       </w:r>
       <w:r>
         <w:rPr>
           <w:rStyle w:val="CodeHTML"/>
+          <w:color w:val="FF0000"/>
         </w:rPr>
         <w:t>.</w:t>
       </w:r>
       <w:r>
+        <w:rPr>
+          <w:color w:val="FF0000"/>
+        </w:rPr>
         <w:t>) matches newline characters just like any other character.</w:t>
       </w:r>
     </w:p>
@@ -973,30 +1189,39 @@
           <w:ilvl w:val="0"/>
           <w:numId w:val="3"/>
         </w:numPr>
+        <w:rPr>
+          <w:color w:val="FF0000"/>
+        </w:rPr>
       </w:pPr>
       <w:r>
         <w:rPr>
           <w:rStyle w:val="CodeHTML"/>
+          <w:color w:val="FF0000"/>
         </w:rPr>
         <w:t>/x</w:t>
       </w:r>
       <w:r>
+        <w:rPr>
+          <w:color w:val="FF0000"/>
+        </w:rPr>
         <w:t>—extend readability (Perl extension). This mode causes matching to ignore all whitespace between tokens in the expression unless quoted or wrapped in brackets (in most languages) and to treat a hash mark (</w:t>
       </w:r>
       <w:r>
         <w:rPr>
           <w:rStyle w:val="CodeHTML"/>
+          <w:color w:val="FF0000"/>
         </w:rPr>
         <w:t>#</w:t>
       </w:r>
       <w:r>
+        <w:rPr>
+          <w:color w:val="FF0000"/>
+        </w:rPr>
         <w:t>) as the start of a single-line comment.</w:t>
       </w:r>
     </w:p>
-    <w:p>
-      <w:bookmarkStart w:id="1" w:name="_GoBack"/>
-      <w:bookmarkEnd w:id="1"/>
-    </w:p>
+    <w:bookmarkEnd w:id="0"/>
+    <w:p/>
     <w:sectPr>
       <w:pgSz w:w="12240" w:h="15840"/>
       <w:pgMar w:top="1417" w:right="1417" w:bottom="1417" w:left="1417" w:header="708" w:footer="708" w:gutter="0"/>

</xml_diff>